<commit_message>
Minor Update to DOCX PDF
</commit_message>
<xml_diff>
--- a/ProjectMilestone1-WilliamChamberlain-100846922.docx
+++ b/ProjectMilestone1-WilliamChamberlain-100846922.docx
@@ -203,7 +203,16 @@
         <w:t>GitHub Repository Link</w:t>
       </w:r>
     </w:p>
-    <w:p/>
+    <w:p>
+      <w:hyperlink r:id="rId8" w:history="1">
+        <w:r>
+          <w:rPr>
+            <w:rStyle w:val="Hyperlink"/>
+          </w:rPr>
+          <w:t>https://github.com/wzc-OntarioTechU/SOFE4630-Project.git</w:t>
+        </w:r>
+      </w:hyperlink>
+    </w:p>
     <w:p>
       <w:pPr>
         <w:pStyle w:val="Heading1"/>
@@ -213,6 +222,23 @@
       </w:r>
     </w:p>
     <w:p>
+      <w:r>
+        <w:tab/>
+        <w:t xml:space="preserve">These videos are set to allow accounts belonging to </w:t>
+      </w:r>
+      <w:hyperlink r:id="rId9" w:history="1">
+        <w:r>
+          <w:rPr>
+            <w:rStyle w:val="Hyperlink"/>
+          </w:rPr>
+          <w:t>ontariotechu.net</w:t>
+        </w:r>
+      </w:hyperlink>
+      <w:r>
+        <w:t xml:space="preserve"> to view. Please contact me if this needs to be changed.</w:t>
+      </w:r>
+    </w:p>
+    <w:p>
       <w:pPr>
         <w:pStyle w:val="Heading2"/>
       </w:pPr>
@@ -220,7 +246,16 @@
         <w:t>Smart Meter</w:t>
       </w:r>
     </w:p>
-    <w:p/>
+    <w:p>
+      <w:hyperlink r:id="rId10" w:history="1">
+        <w:r>
+          <w:rPr>
+            <w:rStyle w:val="Hyperlink"/>
+          </w:rPr>
+          <w:t>https://youtu.be/2X3drm81mx8</w:t>
+        </w:r>
+      </w:hyperlink>
+    </w:p>
     <w:p>
       <w:pPr>
         <w:pStyle w:val="Heading2"/>
@@ -229,7 +264,16 @@
         <w:t>Design</w:t>
       </w:r>
     </w:p>
-    <w:p/>
+    <w:p>
+      <w:hyperlink r:id="rId11" w:history="1">
+        <w:r>
+          <w:rPr>
+            <w:rStyle w:val="Hyperlink"/>
+          </w:rPr>
+          <w:t>https://youtu.be/7xm8ZqhuGyU</w:t>
+        </w:r>
+      </w:hyperlink>
+    </w:p>
     <w:p>
       <w:pPr>
         <w:pStyle w:val="Heading1"/>
@@ -267,11 +311,11 @@
     <w:p>
       <w:r>
         <w:tab/>
-        <w:t xml:space="preserve">EDA does have some caveats, however. Since messages are not sent directly to services requests that require synchronicity may take longer or have additional mechanisms to be achieved. This issue doesn’t arise often when a service is properly architected using microservices, but critical paths less suited to this pattern can occur. Depending on the dependencies between services, additional topics or queues may be needed for pipelining, but this matter can be architected. Stateful operations are also less suited since the state will need to be passed service to service in some additional mechanism or data in the event. A broker, queue, </w:t>
+        <w:t xml:space="preserve">EDA does have some caveats, however. Since messages are not sent directly to services requests that require synchronicity may take longer or have additional mechanisms to be achieved. This issue doesn’t arise often when a service is properly architected using microservices, but critical paths less suited to this pattern can occur. Depending on the dependencies between services, additional topics or queues may be needed for pipelining, but this matter can be architected. Stateful operations are also less suited since the state will need to </w:t>
       </w:r>
       <w:r>
         <w:lastRenderedPageBreak/>
-        <w:t>or message bus is required, which can make the architecture less suitable for very small projects where the overhead is unnecessary, but this is uncommon, particularly in cloud deployments.</w:t>
+        <w:t>be passed service to service in some additional mechanism or data in the event. A broker, queue, or message bus is required, which can make the architecture less suitable for very small projects where the overhead is unnecessary, but this is uncommon, particularly in cloud deployments.</w:t>
       </w:r>
     </w:p>
     <w:p>
@@ -343,7 +387,7 @@
       </w:r>
     </w:p>
     <w:sectPr>
-      <w:headerReference w:type="default" r:id="rId8"/>
+      <w:headerReference w:type="default" r:id="rId12"/>
       <w:pgSz w:w="12240" w:h="15840"/>
       <w:pgMar w:top="1440" w:right="1440" w:bottom="1440" w:left="1440" w:header="720" w:footer="720" w:gutter="0"/>
       <w:pgNumType w:start="1"/>
@@ -447,13 +491,7 @@
       <w:jc w:val="right"/>
     </w:pPr>
     <w:r>
-      <w:t>Project Milestone 1: Data Ingestion</w:t>
-    </w:r>
-    <w:r>
-      <w:t xml:space="preserve"> </w:t>
-    </w:r>
-    <w:r>
-      <w:t xml:space="preserve">System </w:t>
+      <w:t xml:space="preserve">Project Milestone 1: Data Ingestion System </w:t>
     </w:r>
     <w:r>
       <w:rPr>
@@ -462,13 +500,7 @@
       <w:t xml:space="preserve">– </w:t>
     </w:r>
     <w:r>
-      <w:t>SOFE 46</w:t>
-    </w:r>
-    <w:r>
-      <w:t>3</w:t>
-    </w:r>
-    <w:r>
-      <w:t>0U</w:t>
+      <w:t>SOFE 4630U</w:t>
     </w:r>
     <w:r>
       <w:rPr>
@@ -500,10 +532,7 @@
       </w:rPr>
     </w:pPr>
     <w:r>
-      <w:t>ID: 100846922 – CRN: 74293</w:t>
-    </w:r>
-    <w:r>
-      <w:t xml:space="preserve"> </w:t>
+      <w:t xml:space="preserve">ID: 100846922 – CRN: 74293 </w:t>
     </w:r>
     <w:r>
       <w:rPr>
@@ -1149,6 +1178,29 @@
     <w:uiPriority w:val="99"/>
     <w:rsid w:val="00496303"/>
   </w:style>
+  <w:style w:type="character" w:styleId="Hyperlink">
+    <w:name w:val="Hyperlink"/>
+    <w:basedOn w:val="DefaultParagraphFont"/>
+    <w:uiPriority w:val="99"/>
+    <w:unhideWhenUsed/>
+    <w:rsid w:val="00025F76"/>
+    <w:rPr>
+      <w:color w:val="0000FF" w:themeColor="hyperlink"/>
+      <w:u w:val="single"/>
+    </w:rPr>
+  </w:style>
+  <w:style w:type="character" w:styleId="UnresolvedMention">
+    <w:name w:val="Unresolved Mention"/>
+    <w:basedOn w:val="DefaultParagraphFont"/>
+    <w:uiPriority w:val="99"/>
+    <w:semiHidden/>
+    <w:unhideWhenUsed/>
+    <w:rsid w:val="00025F76"/>
+    <w:rPr>
+      <w:color w:val="605E5C"/>
+      <w:shd w:val="clear" w:color="auto" w:fill="E1DFDD"/>
+    </w:rPr>
+  </w:style>
 </w:styles>
 </file>
 

</xml_diff>